<commit_message>
Update Document History and Version Control. Remove LEI and MEI specific references from document.
</commit_message>
<xml_diff>
--- a/tutorial/GitTutorial-Steps.docx
+++ b/tutorial/GitTutorial-Steps.docx
@@ -31,8 +31,6 @@
           <w:sz w:val="32"/>
         </w:rPr>
       </w:pPr>
-      <w:bookmarkStart w:id="0" w:name="_GoBack"/>
-      <w:bookmarkEnd w:id="0"/>
       <w:r>
         <w:rPr>
           <w:sz w:val="32"/>
@@ -163,15 +161,15 @@
       <w:pPr>
         <w:pStyle w:val="Heading1"/>
       </w:pPr>
-      <w:bookmarkStart w:id="1" w:name="_Toc304108218"/>
-      <w:bookmarkStart w:id="2" w:name="_Toc254786611"/>
+      <w:bookmarkStart w:id="0" w:name="_Toc304108218"/>
+      <w:bookmarkStart w:id="1" w:name="_Toc254786611"/>
       <w:r>
         <w:lastRenderedPageBreak/>
         <w:t>Index</w:t>
       </w:r>
-      <w:bookmarkEnd w:id="1"/>
-    </w:p>
-    <w:bookmarkEnd w:id="2"/>
+      <w:bookmarkEnd w:id="0"/>
+    </w:p>
+    <w:bookmarkEnd w:id="1"/>
     <w:p>
       <w:pPr>
         <w:pStyle w:val="TOC1"/>
@@ -1849,12 +1847,12 @@
       <w:pPr>
         <w:pStyle w:val="Heading1"/>
       </w:pPr>
-      <w:bookmarkStart w:id="3" w:name="_Toc304108219"/>
+      <w:bookmarkStart w:id="2" w:name="_Toc304108219"/>
       <w:r>
         <w:lastRenderedPageBreak/>
         <w:t>Initial remarks</w:t>
       </w:r>
-      <w:bookmarkEnd w:id="3"/>
+      <w:bookmarkEnd w:id="2"/>
     </w:p>
     <w:p>
       <w:r>
@@ -1978,7 +1976,7 @@
       <w:pPr>
         <w:pStyle w:val="Heading1"/>
       </w:pPr>
-      <w:bookmarkStart w:id="4" w:name="_Toc304108220"/>
+      <w:bookmarkStart w:id="3" w:name="_Toc304108220"/>
       <w:r>
         <w:lastRenderedPageBreak/>
         <w:t xml:space="preserve">Course </w:t>
@@ -1986,7 +1984,7 @@
       <w:r>
         <w:t>Outcomes</w:t>
       </w:r>
-      <w:bookmarkEnd w:id="4"/>
+      <w:bookmarkEnd w:id="3"/>
     </w:p>
     <w:p>
       <w:pPr>
@@ -2348,12 +2346,12 @@
       <w:pPr>
         <w:pStyle w:val="Heading1"/>
       </w:pPr>
-      <w:bookmarkStart w:id="5" w:name="_Toc304108221"/>
+      <w:bookmarkStart w:id="4" w:name="_Toc304108221"/>
       <w:r>
         <w:lastRenderedPageBreak/>
         <w:t>Environment</w:t>
       </w:r>
-      <w:bookmarkEnd w:id="5"/>
+      <w:bookmarkEnd w:id="4"/>
     </w:p>
     <w:p>
       <w:pPr>
@@ -2845,7 +2843,7 @@
           <w:rPr>
             <w:rStyle w:val="Hyperlink"/>
           </w:rPr>
-          <w:t>https://bitbucket.org/mei-isep/gittutorial</w:t>
+          <w:t>https://bitbucket.org/nmb_isep/gittutorial/</w:t>
         </w:r>
       </w:hyperlink>
     </w:p>
@@ -2901,40 +2899,40 @@
       <w:pPr>
         <w:pStyle w:val="Heading1"/>
       </w:pPr>
-      <w:bookmarkStart w:id="6" w:name="_Toc304108222"/>
+      <w:bookmarkStart w:id="5" w:name="_Toc304108222"/>
       <w:r>
         <w:lastRenderedPageBreak/>
         <w:t>Tutorial</w:t>
       </w:r>
+      <w:bookmarkEnd w:id="5"/>
+    </w:p>
+    <w:p>
+      <w:r>
+        <w:t>This step consists in setting up the environment for the tutorial.</w:t>
+      </w:r>
+    </w:p>
+    <w:p>
+      <w:pPr>
+        <w:pStyle w:val="Heading2"/>
+      </w:pPr>
+      <w:bookmarkStart w:id="6" w:name="_Toc304108223"/>
+      <w:r>
+        <w:t>Step 1</w:t>
+      </w:r>
+      <w:r>
+        <w:t xml:space="preserve"> – Setting up the environment</w:t>
+      </w:r>
       <w:bookmarkEnd w:id="6"/>
     </w:p>
     <w:p>
-      <w:r>
-        <w:t>This step consists in setting up the environment for the tutorial.</w:t>
-      </w:r>
-    </w:p>
-    <w:p>
-      <w:pPr>
-        <w:pStyle w:val="Heading2"/>
-      </w:pPr>
-      <w:bookmarkStart w:id="7" w:name="_Toc304108223"/>
-      <w:r>
-        <w:t>Step 1</w:t>
-      </w:r>
-      <w:r>
-        <w:t xml:space="preserve"> – Setting up the environment</w:t>
+      <w:pPr>
+        <w:pStyle w:val="Heading3"/>
+      </w:pPr>
+      <w:bookmarkStart w:id="7" w:name="_Toc304108224"/>
+      <w:r>
+        <w:t>Instructor</w:t>
       </w:r>
       <w:bookmarkEnd w:id="7"/>
-    </w:p>
-    <w:p>
-      <w:pPr>
-        <w:pStyle w:val="Heading3"/>
-      </w:pPr>
-      <w:bookmarkStart w:id="8" w:name="_Toc304108224"/>
-      <w:r>
-        <w:t>Instructor</w:t>
-      </w:r>
-      <w:bookmarkEnd w:id="8"/>
     </w:p>
     <w:p>
       <w:pPr>
@@ -3000,19 +2998,7 @@
           <w:rPr>
             <w:rStyle w:val="Hyperlink"/>
           </w:rPr>
-          <w:t>https://bitbucket.org/mei</w:t>
-        </w:r>
-        <w:r>
-          <w:rPr>
-            <w:rStyle w:val="Hyperlink"/>
-          </w:rPr>
-          <w:t>-</w:t>
-        </w:r>
-        <w:r>
-          <w:rPr>
-            <w:rStyle w:val="Hyperlink"/>
-          </w:rPr>
-          <w:t>isep/gittutorial</w:t>
+          <w:t>https://bitbucket.org/nmb_isep/gittutorial/</w:t>
         </w:r>
       </w:hyperlink>
     </w:p>
@@ -3288,11 +3274,11 @@
       <w:pPr>
         <w:pStyle w:val="Heading3"/>
       </w:pPr>
-      <w:bookmarkStart w:id="9" w:name="_Toc304108225"/>
+      <w:bookmarkStart w:id="8" w:name="_Toc304108225"/>
       <w:r>
         <w:t>Team</w:t>
       </w:r>
-      <w:bookmarkEnd w:id="9"/>
+      <w:bookmarkEnd w:id="8"/>
     </w:p>
     <w:p>
       <w:pPr>
@@ -3603,7 +3589,7 @@
         <w:pStyle w:val="Caption"/>
         <w:jc w:val="center"/>
       </w:pPr>
-      <w:bookmarkStart w:id="10" w:name="_Ref255639705"/>
+      <w:bookmarkStart w:id="9" w:name="_Ref255639705"/>
       <w:r>
         <w:t xml:space="preserve">Fig. </w:t>
       </w:r>
@@ -3625,7 +3611,7 @@
       <w:r>
         <w:fldChar w:fldCharType="end"/>
       </w:r>
-      <w:bookmarkEnd w:id="10"/>
+      <w:bookmarkEnd w:id="9"/>
       <w:r>
         <w:t xml:space="preserve"> - Watch icon</w:t>
       </w:r>
@@ -3645,7 +3631,7 @@
       <w:pPr>
         <w:pStyle w:val="Heading2"/>
       </w:pPr>
-      <w:bookmarkStart w:id="11" w:name="_Toc304108226"/>
+      <w:bookmarkStart w:id="10" w:name="_Toc304108226"/>
       <w:r>
         <w:lastRenderedPageBreak/>
         <w:t xml:space="preserve">Step 2 </w:t>
@@ -3659,43 +3645,43 @@
       <w:r>
         <w:t>classes in the project</w:t>
       </w:r>
+      <w:bookmarkEnd w:id="10"/>
+    </w:p>
+    <w:p>
+      <w:r>
+        <w:t>This step consider</w:t>
+      </w:r>
+      <w:r>
+        <w:t>s</w:t>
+      </w:r>
+      <w:r>
+        <w:t xml:space="preserve"> the addition of </w:t>
+      </w:r>
+      <w:r>
+        <w:t xml:space="preserve">source </w:t>
+      </w:r>
+      <w:r>
+        <w:t xml:space="preserve">files </w:t>
+      </w:r>
+      <w:r>
+        <w:t>in</w:t>
+      </w:r>
+      <w:r>
+        <w:t>to the same repository</w:t>
+      </w:r>
+      <w:r>
+        <w:t>.</w:t>
+      </w:r>
+    </w:p>
+    <w:p>
+      <w:pPr>
+        <w:pStyle w:val="Heading3"/>
+      </w:pPr>
+      <w:bookmarkStart w:id="11" w:name="_Toc304108227"/>
+      <w:r>
+        <w:t>Instructor</w:t>
+      </w:r>
       <w:bookmarkEnd w:id="11"/>
-    </w:p>
-    <w:p>
-      <w:r>
-        <w:t>This step consider</w:t>
-      </w:r>
-      <w:r>
-        <w:t>s</w:t>
-      </w:r>
-      <w:r>
-        <w:t xml:space="preserve"> the addition of </w:t>
-      </w:r>
-      <w:r>
-        <w:t xml:space="preserve">source </w:t>
-      </w:r>
-      <w:r>
-        <w:t xml:space="preserve">files </w:t>
-      </w:r>
-      <w:r>
-        <w:t>in</w:t>
-      </w:r>
-      <w:r>
-        <w:t>to the same repository</w:t>
-      </w:r>
-      <w:r>
-        <w:t>.</w:t>
-      </w:r>
-    </w:p>
-    <w:p>
-      <w:pPr>
-        <w:pStyle w:val="Heading3"/>
-      </w:pPr>
-      <w:bookmarkStart w:id="12" w:name="_Toc304108227"/>
-      <w:r>
-        <w:t>Instructor</w:t>
-      </w:r>
-      <w:bookmarkEnd w:id="12"/>
     </w:p>
     <w:p>
       <w:pPr>
@@ -3845,11 +3831,11 @@
       <w:pPr>
         <w:pStyle w:val="Heading3"/>
       </w:pPr>
-      <w:bookmarkStart w:id="13" w:name="_Toc304108228"/>
+      <w:bookmarkStart w:id="12" w:name="_Toc304108228"/>
       <w:r>
         <w:t>Team</w:t>
       </w:r>
-      <w:bookmarkEnd w:id="13"/>
+      <w:bookmarkEnd w:id="12"/>
     </w:p>
     <w:p>
       <w:pPr>
@@ -3954,11 +3940,11 @@
       <w:pPr>
         <w:pStyle w:val="Heading3"/>
       </w:pPr>
-      <w:bookmarkStart w:id="14" w:name="_Toc304108229"/>
+      <w:bookmarkStart w:id="13" w:name="_Toc304108229"/>
       <w:r>
         <w:t>Instructor</w:t>
       </w:r>
-      <w:bookmarkEnd w:id="14"/>
+      <w:bookmarkEnd w:id="13"/>
     </w:p>
     <w:p>
       <w:pPr>
@@ -4673,7 +4659,7 @@
       <w:pPr>
         <w:pStyle w:val="Heading2"/>
       </w:pPr>
-      <w:bookmarkStart w:id="15" w:name="_Toc304108230"/>
+      <w:bookmarkStart w:id="14" w:name="_Toc304108230"/>
       <w:r>
         <w:lastRenderedPageBreak/>
         <w:t xml:space="preserve">Step 3 – </w:t>
@@ -4681,40 +4667,40 @@
       <w:r>
         <w:t>Adding Methods to an existing class</w:t>
       </w:r>
+      <w:bookmarkEnd w:id="14"/>
+    </w:p>
+    <w:p>
+      <w:r>
+        <w:t xml:space="preserve">This step consists in changing existing </w:t>
+      </w:r>
+      <w:r>
+        <w:t xml:space="preserve">source </w:t>
+      </w:r>
+      <w:r>
+        <w:t xml:space="preserve">files by adding new behaviour to existing </w:t>
+      </w:r>
+      <w:r>
+        <w:t xml:space="preserve">java </w:t>
+      </w:r>
+      <w:r>
+        <w:t>classe</w:t>
+      </w:r>
+      <w:r>
+        <w:t>s</w:t>
+      </w:r>
+      <w:r>
+        <w:t>.</w:t>
+      </w:r>
+    </w:p>
+    <w:p>
+      <w:pPr>
+        <w:pStyle w:val="Heading3"/>
+      </w:pPr>
+      <w:bookmarkStart w:id="15" w:name="_Toc304108231"/>
+      <w:r>
+        <w:t>Instructor</w:t>
+      </w:r>
       <w:bookmarkEnd w:id="15"/>
-    </w:p>
-    <w:p>
-      <w:r>
-        <w:t xml:space="preserve">This step consists in changing existing </w:t>
-      </w:r>
-      <w:r>
-        <w:t xml:space="preserve">source </w:t>
-      </w:r>
-      <w:r>
-        <w:t xml:space="preserve">files by adding new behaviour to existing </w:t>
-      </w:r>
-      <w:r>
-        <w:t xml:space="preserve">java </w:t>
-      </w:r>
-      <w:r>
-        <w:t>classe</w:t>
-      </w:r>
-      <w:r>
-        <w:t>s</w:t>
-      </w:r>
-      <w:r>
-        <w:t>.</w:t>
-      </w:r>
-    </w:p>
-    <w:p>
-      <w:pPr>
-        <w:pStyle w:val="Heading3"/>
-      </w:pPr>
-      <w:bookmarkStart w:id="16" w:name="_Toc304108231"/>
-      <w:r>
-        <w:t>Instructor</w:t>
-      </w:r>
-      <w:bookmarkEnd w:id="16"/>
     </w:p>
     <w:p>
       <w:pPr>
@@ -4847,11 +4833,11 @@
       <w:pPr>
         <w:pStyle w:val="Heading3"/>
       </w:pPr>
-      <w:bookmarkStart w:id="17" w:name="_Toc304108232"/>
+      <w:bookmarkStart w:id="16" w:name="_Toc304108232"/>
       <w:r>
         <w:t>Team</w:t>
       </w:r>
-      <w:bookmarkEnd w:id="17"/>
+      <w:bookmarkEnd w:id="16"/>
     </w:p>
     <w:p>
       <w:pPr>
@@ -4902,11 +4888,11 @@
       <w:pPr>
         <w:pStyle w:val="Heading3"/>
       </w:pPr>
-      <w:bookmarkStart w:id="18" w:name="_Toc304108233"/>
+      <w:bookmarkStart w:id="17" w:name="_Toc304108233"/>
       <w:r>
         <w:t>Instructor</w:t>
       </w:r>
-      <w:bookmarkEnd w:id="18"/>
+      <w:bookmarkEnd w:id="17"/>
     </w:p>
     <w:p>
       <w:pPr>
@@ -5266,36 +5252,36 @@
       <w:pPr>
         <w:pStyle w:val="Heading2"/>
       </w:pPr>
-      <w:bookmarkStart w:id="19" w:name="_Toc304108234"/>
+      <w:bookmarkStart w:id="18" w:name="_Toc304108234"/>
       <w:r>
         <w:lastRenderedPageBreak/>
         <w:t>Step 4 – Adding new methods and changing lines of existing code</w:t>
       </w:r>
+      <w:bookmarkEnd w:id="18"/>
+    </w:p>
+    <w:p>
+      <w:r>
+        <w:t xml:space="preserve">This step concerns adding new methods </w:t>
+      </w:r>
+      <w:r>
+        <w:t xml:space="preserve">to existing classes and </w:t>
+      </w:r>
+      <w:r>
+        <w:t xml:space="preserve">changing lines of existing code in a single class. All the teams will be working in the same </w:t>
+      </w:r>
+      <w:r>
+        <w:t>file and multiple conflicts should emerge.</w:t>
+      </w:r>
+    </w:p>
+    <w:p>
+      <w:pPr>
+        <w:pStyle w:val="Heading3"/>
+      </w:pPr>
+      <w:bookmarkStart w:id="19" w:name="_Toc304108235"/>
+      <w:r>
+        <w:t>Instructor</w:t>
+      </w:r>
       <w:bookmarkEnd w:id="19"/>
-    </w:p>
-    <w:p>
-      <w:r>
-        <w:t xml:space="preserve">This step concerns adding new methods </w:t>
-      </w:r>
-      <w:r>
-        <w:t xml:space="preserve">to existing classes and </w:t>
-      </w:r>
-      <w:r>
-        <w:t xml:space="preserve">changing lines of existing code in a single class. All the teams will be working in the same </w:t>
-      </w:r>
-      <w:r>
-        <w:t>file and multiple conflicts should emerge.</w:t>
-      </w:r>
-    </w:p>
-    <w:p>
-      <w:pPr>
-        <w:pStyle w:val="Heading3"/>
-      </w:pPr>
-      <w:bookmarkStart w:id="20" w:name="_Toc304108235"/>
-      <w:r>
-        <w:t>Instructor</w:t>
-      </w:r>
-      <w:bookmarkEnd w:id="20"/>
     </w:p>
     <w:p>
       <w:pPr>
@@ -5358,11 +5344,11 @@
       <w:pPr>
         <w:pStyle w:val="Heading3"/>
       </w:pPr>
-      <w:bookmarkStart w:id="21" w:name="_Toc304108236"/>
+      <w:bookmarkStart w:id="20" w:name="_Toc304108236"/>
       <w:r>
         <w:t>Team</w:t>
       </w:r>
-      <w:bookmarkEnd w:id="21"/>
+      <w:bookmarkEnd w:id="20"/>
     </w:p>
     <w:p>
       <w:pPr>
@@ -5410,11 +5396,11 @@
       <w:pPr>
         <w:pStyle w:val="Heading3"/>
       </w:pPr>
-      <w:bookmarkStart w:id="22" w:name="_Toc304108237"/>
+      <w:bookmarkStart w:id="21" w:name="_Toc304108237"/>
       <w:r>
         <w:t>Instructor</w:t>
       </w:r>
-      <w:bookmarkEnd w:id="22"/>
+      <w:bookmarkEnd w:id="21"/>
     </w:p>
     <w:p>
       <w:pPr>
@@ -5594,7 +5580,7 @@
         <w:pStyle w:val="Caption"/>
         <w:jc w:val="center"/>
       </w:pPr>
-      <w:bookmarkStart w:id="23" w:name="_Ref254778364"/>
+      <w:bookmarkStart w:id="22" w:name="_Ref254778364"/>
       <w:r>
         <w:t xml:space="preserve">Fig. </w:t>
       </w:r>
@@ -5616,7 +5602,7 @@
       <w:r>
         <w:fldChar w:fldCharType="end"/>
       </w:r>
-      <w:bookmarkEnd w:id="23"/>
+      <w:bookmarkEnd w:id="22"/>
       <w:r>
         <w:t xml:space="preserve"> - Diff3 Analysis</w:t>
       </w:r>
@@ -5655,35 +5641,35 @@
       <w:pPr>
         <w:pStyle w:val="Heading2"/>
       </w:pPr>
-      <w:bookmarkStart w:id="24" w:name="_Toc304108238"/>
+      <w:bookmarkStart w:id="23" w:name="_Toc304108238"/>
       <w:r>
         <w:lastRenderedPageBreak/>
         <w:t>Project Issues</w:t>
       </w:r>
+      <w:bookmarkEnd w:id="23"/>
+    </w:p>
+    <w:p>
+      <w:r>
+        <w:t xml:space="preserve">All the issues in this section already exist in the </w:t>
+      </w:r>
+      <w:proofErr w:type="spellStart"/>
+      <w:r>
+        <w:t>Gitbucket</w:t>
+      </w:r>
+      <w:proofErr w:type="spellEnd"/>
+      <w:r>
+        <w:t xml:space="preserve"> project repository.</w:t>
+      </w:r>
+    </w:p>
+    <w:p>
+      <w:pPr>
+        <w:pStyle w:val="Heading3"/>
+      </w:pPr>
+      <w:bookmarkStart w:id="24" w:name="_Toc304108239"/>
+      <w:r>
+        <w:t>Issues For Step 2</w:t>
+      </w:r>
       <w:bookmarkEnd w:id="24"/>
-    </w:p>
-    <w:p>
-      <w:r>
-        <w:t xml:space="preserve">All the issues in this section already exist in the </w:t>
-      </w:r>
-      <w:proofErr w:type="spellStart"/>
-      <w:r>
-        <w:t>Gitbucket</w:t>
-      </w:r>
-      <w:proofErr w:type="spellEnd"/>
-      <w:r>
-        <w:t xml:space="preserve"> project repository.</w:t>
-      </w:r>
-    </w:p>
-    <w:p>
-      <w:pPr>
-        <w:pStyle w:val="Heading3"/>
-      </w:pPr>
-      <w:bookmarkStart w:id="25" w:name="_Toc304108239"/>
-      <w:r>
-        <w:t>Issues For Step 2</w:t>
-      </w:r>
-      <w:bookmarkEnd w:id="25"/>
     </w:p>
     <w:p>
       <w:pPr>
@@ -9298,7 +9284,7 @@
       <w:pPr>
         <w:pStyle w:val="Heading3"/>
       </w:pPr>
-      <w:bookmarkStart w:id="26" w:name="_Toc304108240"/>
+      <w:bookmarkStart w:id="25" w:name="_Toc304108240"/>
       <w:r>
         <w:lastRenderedPageBreak/>
         <w:t>Issues F</w:t>
@@ -9306,7 +9292,7 @@
       <w:r>
         <w:t>or Step 3</w:t>
       </w:r>
-      <w:bookmarkEnd w:id="26"/>
+      <w:bookmarkEnd w:id="25"/>
     </w:p>
     <w:p>
       <w:pPr>
@@ -12983,12 +12969,12 @@
       <w:pPr>
         <w:pStyle w:val="Heading3"/>
       </w:pPr>
-      <w:bookmarkStart w:id="27" w:name="_Toc304108241"/>
+      <w:bookmarkStart w:id="26" w:name="_Toc304108241"/>
       <w:r>
         <w:lastRenderedPageBreak/>
         <w:t>Issues For Step 4</w:t>
       </w:r>
-      <w:bookmarkEnd w:id="27"/>
+      <w:bookmarkEnd w:id="26"/>
     </w:p>
     <w:p>
       <w:pPr>
@@ -16374,12 +16360,12 @@
       <w:pPr>
         <w:pStyle w:val="Heading1"/>
       </w:pPr>
-      <w:bookmarkStart w:id="28" w:name="_Toc304108242"/>
+      <w:bookmarkStart w:id="27" w:name="_Toc304108242"/>
       <w:r>
         <w:lastRenderedPageBreak/>
         <w:t>References</w:t>
       </w:r>
-      <w:bookmarkEnd w:id="28"/>
+      <w:bookmarkEnd w:id="27"/>
     </w:p>
     <w:p>
       <w:hyperlink r:id="rId12" w:history="1">
@@ -16402,12 +16388,12 @@
       <w:pPr>
         <w:pStyle w:val="Heading1"/>
       </w:pPr>
-      <w:bookmarkStart w:id="29" w:name="_Toc304108243"/>
+      <w:bookmarkStart w:id="28" w:name="_Toc304108243"/>
       <w:r>
         <w:lastRenderedPageBreak/>
         <w:t>Document History and Version Control</w:t>
       </w:r>
-      <w:bookmarkEnd w:id="29"/>
+      <w:bookmarkEnd w:id="28"/>
     </w:p>
     <w:tbl>
       <w:tblPr>
@@ -16845,6 +16831,8 @@
                 <w:sz w:val="18"/>
               </w:rPr>
             </w:pPr>
+            <w:bookmarkStart w:id="29" w:name="_GoBack"/>
+            <w:bookmarkEnd w:id="29"/>
             <w:r>
               <w:rPr>
                 <w:sz w:val="18"/>
@@ -17014,7 +17002,7 @@
               <w:rPr>
                 <w:sz w:val="18"/>
               </w:rPr>
-              <w:t>2015/09/17</w:t>
+              <w:t>2016/02/21</w:t>
             </w:r>
           </w:p>
         </w:tc>
@@ -17074,31 +17062,7 @@
               <w:rPr>
                 <w:sz w:val="18"/>
               </w:rPr>
-              <w:t xml:space="preserve">Fixes some </w:t>
-            </w:r>
-            <w:r>
-              <w:rPr>
-                <w:sz w:val="18"/>
-              </w:rPr>
-              <w:t>minor</w:t>
-            </w:r>
-            <w:r>
-              <w:rPr>
-                <w:sz w:val="18"/>
-              </w:rPr>
-              <w:t xml:space="preserve"> </w:t>
-            </w:r>
-            <w:r>
-              <w:rPr>
-                <w:sz w:val="18"/>
-              </w:rPr>
-              <w:t>mistakes and references</w:t>
-            </w:r>
-            <w:r>
-              <w:rPr>
-                <w:sz w:val="18"/>
-              </w:rPr>
-              <w:t>.</w:t>
+              <w:t>Remove MEI and LEI references.</w:t>
             </w:r>
           </w:p>
         </w:tc>
@@ -17471,7 +17435,7 @@
         <w:noProof/>
         <w:sz w:val="20"/>
       </w:rPr>
-      <w:t>2</w:t>
+      <w:t>21</w:t>
     </w:r>
     <w:r>
       <w:rPr>

</xml_diff>